<commit_message>
React website to be made responsive
</commit_message>
<xml_diff>
--- a/Documentation/Notez.docx
+++ b/Documentation/Notez.docx
@@ -23,7 +23,6 @@
         </w:rPr>
         <w:t xml:space="preserve">Team </w:t>
       </w:r>
-      <w:proofErr w:type="gramStart"/>
       <w:r>
         <w:rPr>
           <w:rFonts w:cstheme="minorHAnsi"/>
@@ -32,9 +31,170 @@
           <w:sz w:val="52"/>
           <w:szCs w:val="52"/>
         </w:rPr>
-        <w:t>members:</w:t>
-      </w:r>
-      <w:r>
+        <w:t>members: -</w:t>
+      </w:r>
+    </w:p>
+    <w:p>
+      <w:pPr>
+        <w:pStyle w:val="ListParagraph"/>
+        <w:numPr>
+          <w:ilvl w:val="0"/>
+          <w:numId w:val="15"/>
+        </w:numPr>
+        <w:rPr>
+          <w:rFonts w:cstheme="minorHAnsi"/>
+          <w:sz w:val="32"/>
+          <w:szCs w:val="32"/>
+        </w:rPr>
+      </w:pPr>
+      <w:r>
+        <w:rPr>
+          <w:rFonts w:cstheme="minorHAnsi"/>
+          <w:sz w:val="32"/>
+          <w:szCs w:val="32"/>
+        </w:rPr>
+        <w:t>Nivedhidha I</w:t>
+      </w:r>
+    </w:p>
+    <w:p>
+      <w:pPr>
+        <w:pStyle w:val="ListParagraph"/>
+        <w:numPr>
+          <w:ilvl w:val="0"/>
+          <w:numId w:val="15"/>
+        </w:numPr>
+        <w:rPr>
+          <w:rFonts w:cstheme="minorHAnsi"/>
+          <w:sz w:val="32"/>
+          <w:szCs w:val="32"/>
+        </w:rPr>
+      </w:pPr>
+      <w:r>
+        <w:rPr>
+          <w:rFonts w:cstheme="minorHAnsi"/>
+          <w:sz w:val="32"/>
+          <w:szCs w:val="32"/>
+        </w:rPr>
+        <w:t>Jishnu</w:t>
+      </w:r>
+      <w:r>
+        <w:rPr>
+          <w:rFonts w:cstheme="minorHAnsi"/>
+          <w:sz w:val="32"/>
+          <w:szCs w:val="32"/>
+        </w:rPr>
+        <w:t xml:space="preserve"> V</w:t>
+      </w:r>
+    </w:p>
+    <w:p>
+      <w:pPr>
+        <w:pStyle w:val="ListParagraph"/>
+        <w:numPr>
+          <w:ilvl w:val="0"/>
+          <w:numId w:val="15"/>
+        </w:numPr>
+        <w:rPr>
+          <w:rFonts w:cstheme="minorHAnsi"/>
+          <w:sz w:val="32"/>
+          <w:szCs w:val="32"/>
+        </w:rPr>
+      </w:pPr>
+      <w:r>
+        <w:rPr>
+          <w:rFonts w:cstheme="minorHAnsi"/>
+          <w:sz w:val="32"/>
+          <w:szCs w:val="32"/>
+        </w:rPr>
+        <w:t xml:space="preserve">Joselyn Diana </w:t>
+      </w:r>
+      <w:r>
+        <w:rPr>
+          <w:rFonts w:cstheme="minorHAnsi"/>
+          <w:sz w:val="32"/>
+          <w:szCs w:val="32"/>
+        </w:rPr>
+        <w:t>Cindrella</w:t>
+      </w:r>
+      <w:r>
+        <w:rPr>
+          <w:rFonts w:cstheme="minorHAnsi"/>
+          <w:sz w:val="32"/>
+          <w:szCs w:val="32"/>
+        </w:rPr>
+        <w:t xml:space="preserve"> M</w:t>
+      </w:r>
+    </w:p>
+    <w:p>
+      <w:pPr>
+        <w:pStyle w:val="ListParagraph"/>
+        <w:numPr>
+          <w:ilvl w:val="0"/>
+          <w:numId w:val="15"/>
+        </w:numPr>
+        <w:rPr>
+          <w:rFonts w:cstheme="minorHAnsi"/>
+          <w:sz w:val="32"/>
+          <w:szCs w:val="32"/>
+        </w:rPr>
+      </w:pPr>
+      <w:r>
+        <w:rPr>
+          <w:rFonts w:cstheme="minorHAnsi"/>
+          <w:sz w:val="32"/>
+          <w:szCs w:val="32"/>
+        </w:rPr>
+        <w:t>Kabilan</w:t>
+      </w:r>
+      <w:r>
+        <w:rPr>
+          <w:rFonts w:cstheme="minorHAnsi"/>
+          <w:sz w:val="32"/>
+          <w:szCs w:val="32"/>
+        </w:rPr>
+        <w:t xml:space="preserve"> A</w:t>
+      </w:r>
+    </w:p>
+    <w:p>
+      <w:pPr>
+        <w:pStyle w:val="ListParagraph"/>
+        <w:numPr>
+          <w:ilvl w:val="0"/>
+          <w:numId w:val="15"/>
+        </w:numPr>
+        <w:rPr>
+          <w:rFonts w:cstheme="minorHAnsi"/>
+          <w:sz w:val="32"/>
+          <w:szCs w:val="32"/>
+        </w:rPr>
+      </w:pPr>
+      <w:r>
+        <w:rPr>
+          <w:rFonts w:cstheme="minorHAnsi"/>
+          <w:sz w:val="32"/>
+          <w:szCs w:val="32"/>
+        </w:rPr>
+        <w:t>Kali Deepak</w:t>
+      </w:r>
+      <w:r>
+        <w:rPr>
+          <w:rFonts w:cstheme="minorHAnsi"/>
+          <w:sz w:val="32"/>
+          <w:szCs w:val="32"/>
+        </w:rPr>
+        <w:t xml:space="preserve"> T</w:t>
+      </w:r>
+    </w:p>
+    <w:p>
+      <w:pPr>
+        <w:rPr>
+          <w:rFonts w:cstheme="minorHAnsi"/>
+          <w:sz w:val="32"/>
+          <w:szCs w:val="32"/>
+        </w:rPr>
+      </w:pPr>
+    </w:p>
+    <w:p>
+      <w:pPr>
         <w:rPr>
           <w:rFonts w:cstheme="minorHAnsi"/>
           <w:b/>
@@ -42,173 +202,8 @@
           <w:sz w:val="52"/>
           <w:szCs w:val="52"/>
         </w:rPr>
-        <w:t>-</w:t>
-      </w:r>
-      <w:proofErr w:type="gramEnd"/>
-    </w:p>
-    <w:p>
-      <w:pPr>
-        <w:pStyle w:val="ListParagraph"/>
-        <w:numPr>
-          <w:ilvl w:val="0"/>
-          <w:numId w:val="15"/>
-        </w:numPr>
-        <w:rPr>
-          <w:rFonts w:cstheme="minorHAnsi"/>
-          <w:sz w:val="32"/>
-          <w:szCs w:val="32"/>
-        </w:rPr>
-      </w:pPr>
-      <w:r>
-        <w:rPr>
-          <w:rFonts w:cstheme="minorHAnsi"/>
-          <w:sz w:val="32"/>
-          <w:szCs w:val="32"/>
-        </w:rPr>
-        <w:t>Nivedhidha I</w:t>
-      </w:r>
-    </w:p>
-    <w:p>
-      <w:pPr>
-        <w:pStyle w:val="ListParagraph"/>
-        <w:numPr>
-          <w:ilvl w:val="0"/>
-          <w:numId w:val="15"/>
-        </w:numPr>
-        <w:rPr>
-          <w:rFonts w:cstheme="minorHAnsi"/>
-          <w:sz w:val="32"/>
-          <w:szCs w:val="32"/>
-        </w:rPr>
-      </w:pPr>
-      <w:r>
-        <w:rPr>
-          <w:rFonts w:cstheme="minorHAnsi"/>
-          <w:sz w:val="32"/>
-          <w:szCs w:val="32"/>
-        </w:rPr>
-        <w:t>Jishnu</w:t>
-      </w:r>
-      <w:r>
-        <w:rPr>
-          <w:rFonts w:cstheme="minorHAnsi"/>
-          <w:sz w:val="32"/>
-          <w:szCs w:val="32"/>
-        </w:rPr>
-        <w:t xml:space="preserve"> V</w:t>
-      </w:r>
-    </w:p>
-    <w:p>
-      <w:pPr>
-        <w:pStyle w:val="ListParagraph"/>
-        <w:numPr>
-          <w:ilvl w:val="0"/>
-          <w:numId w:val="15"/>
-        </w:numPr>
-        <w:rPr>
-          <w:rFonts w:cstheme="minorHAnsi"/>
-          <w:sz w:val="32"/>
-          <w:szCs w:val="32"/>
-        </w:rPr>
-      </w:pPr>
-      <w:r>
-        <w:rPr>
-          <w:rFonts w:cstheme="minorHAnsi"/>
-          <w:sz w:val="32"/>
-          <w:szCs w:val="32"/>
-        </w:rPr>
-        <w:t xml:space="preserve">Joselyn Diana </w:t>
-      </w:r>
-      <w:r>
-        <w:rPr>
-          <w:rFonts w:cstheme="minorHAnsi"/>
-          <w:sz w:val="32"/>
-          <w:szCs w:val="32"/>
-        </w:rPr>
-        <w:t>Cindrella</w:t>
-      </w:r>
-      <w:r>
-        <w:rPr>
-          <w:rFonts w:cstheme="minorHAnsi"/>
-          <w:sz w:val="32"/>
-          <w:szCs w:val="32"/>
-        </w:rPr>
-        <w:t xml:space="preserve"> M</w:t>
-      </w:r>
-    </w:p>
-    <w:p>
-      <w:pPr>
-        <w:pStyle w:val="ListParagraph"/>
-        <w:numPr>
-          <w:ilvl w:val="0"/>
-          <w:numId w:val="15"/>
-        </w:numPr>
-        <w:rPr>
-          <w:rFonts w:cstheme="minorHAnsi"/>
-          <w:sz w:val="32"/>
-          <w:szCs w:val="32"/>
-        </w:rPr>
-      </w:pPr>
-      <w:proofErr w:type="spellStart"/>
-      <w:r>
-        <w:rPr>
-          <w:rFonts w:cstheme="minorHAnsi"/>
-          <w:sz w:val="32"/>
-          <w:szCs w:val="32"/>
-        </w:rPr>
-        <w:t>Kabilan</w:t>
-      </w:r>
-      <w:proofErr w:type="spellEnd"/>
-      <w:r>
-        <w:rPr>
-          <w:rFonts w:cstheme="minorHAnsi"/>
-          <w:sz w:val="32"/>
-          <w:szCs w:val="32"/>
-        </w:rPr>
-        <w:t xml:space="preserve"> A</w:t>
-      </w:r>
-    </w:p>
-    <w:p>
-      <w:pPr>
-        <w:pStyle w:val="ListParagraph"/>
-        <w:numPr>
-          <w:ilvl w:val="0"/>
-          <w:numId w:val="15"/>
-        </w:numPr>
-        <w:rPr>
-          <w:rFonts w:cstheme="minorHAnsi"/>
-          <w:sz w:val="32"/>
-          <w:szCs w:val="32"/>
-        </w:rPr>
-      </w:pPr>
-      <w:r>
-        <w:rPr>
-          <w:rFonts w:cstheme="minorHAnsi"/>
-          <w:sz w:val="32"/>
-          <w:szCs w:val="32"/>
-        </w:rPr>
-        <w:t>Kali Deepak</w:t>
-      </w:r>
-      <w:r>
-        <w:rPr>
-          <w:rFonts w:cstheme="minorHAnsi"/>
-          <w:sz w:val="32"/>
-          <w:szCs w:val="32"/>
-        </w:rPr>
-        <w:t xml:space="preserve"> T</w:t>
-      </w:r>
-    </w:p>
-    <w:p>
-      <w:pPr>
-        <w:rPr>
-          <w:rFonts w:cstheme="minorHAnsi"/>
-          <w:sz w:val="32"/>
-          <w:szCs w:val="32"/>
-        </w:rPr>
-      </w:pPr>
-    </w:p>
-    <w:p>
-      <w:pPr>
+      </w:pPr>
+      <w:r>
         <w:rPr>
           <w:rFonts w:cstheme="minorHAnsi"/>
           <w:b/>
@@ -216,7 +211,8 @@
           <w:sz w:val="52"/>
           <w:szCs w:val="52"/>
         </w:rPr>
-      </w:pPr>
+        <w:t xml:space="preserve">Timeline Of Work </w:t>
+      </w:r>
       <w:r>
         <w:rPr>
           <w:rFonts w:cstheme="minorHAnsi"/>
@@ -225,20 +221,8 @@
           <w:sz w:val="52"/>
           <w:szCs w:val="52"/>
         </w:rPr>
-        <w:t xml:space="preserve">Timeline Of Work </w:t>
-      </w:r>
-      <w:proofErr w:type="gramStart"/>
-      <w:r>
-        <w:rPr>
-          <w:rFonts w:cstheme="minorHAnsi"/>
-          <w:b/>
-          <w:bCs/>
-          <w:sz w:val="52"/>
-          <w:szCs w:val="52"/>
-        </w:rPr>
-        <w:t>Given:-</w:t>
-      </w:r>
-      <w:proofErr w:type="gramEnd"/>
+        <w:t>Given: -</w:t>
+      </w:r>
     </w:p>
     <w:p>
       <w:pPr>
@@ -579,37 +563,7 @@
           <w:highlight w:val="cyan"/>
           <w:lang w:val="en-IN" w:eastAsia="en-IN"/>
         </w:rPr>
-        <w:t>Watch</w:t>
-      </w:r>
-      <w:r>
-        <w:rPr>
-          <w:rFonts w:cstheme="minorHAnsi"/>
-          <w:sz w:val="28"/>
-          <w:szCs w:val="28"/>
-          <w:highlight w:val="cyan"/>
-          <w:lang w:val="en-IN" w:eastAsia="en-IN"/>
-        </w:rPr>
-        <w:t xml:space="preserve"> AWS</w:t>
-      </w:r>
-      <w:r>
-        <w:rPr>
-          <w:rFonts w:cstheme="minorHAnsi"/>
-          <w:sz w:val="28"/>
-          <w:szCs w:val="28"/>
-          <w:highlight w:val="cyan"/>
-          <w:lang w:val="en-IN" w:eastAsia="en-IN"/>
-        </w:rPr>
-        <w:t xml:space="preserve"> video</w:t>
-      </w:r>
-      <w:r>
-        <w:rPr>
-          <w:rFonts w:cstheme="minorHAnsi"/>
-          <w:sz w:val="28"/>
-          <w:szCs w:val="28"/>
-          <w:highlight w:val="cyan"/>
-          <w:lang w:val="en-IN" w:eastAsia="en-IN"/>
-        </w:rPr>
-        <w:t xml:space="preserve"> </w:t>
+        <w:t xml:space="preserve">Watch AWS video </w:t>
       </w:r>
     </w:p>
     <w:p>
@@ -687,17 +641,7 @@
           <w:highlight w:val="yellow"/>
           <w:lang w:val="en-IN" w:eastAsia="en-IN"/>
         </w:rPr>
-        <w:t>Complete analysis of at least</w:t>
-      </w:r>
-      <w:r>
-        <w:rPr>
-          <w:rFonts w:cstheme="minorHAnsi"/>
-          <w:sz w:val="28"/>
-          <w:szCs w:val="28"/>
-          <w:highlight w:val="yellow"/>
-          <w:lang w:val="en-IN" w:eastAsia="en-IN"/>
-        </w:rPr>
-        <w:t xml:space="preserve"> one of the questions</w:t>
+        <w:t>Complete analysis of at least one of the questions</w:t>
       </w:r>
     </w:p>
     <w:p>
@@ -1199,17 +1143,7 @@
           <w:highlight w:val="cyan"/>
           <w:lang w:val="en-IN" w:eastAsia="en-IN"/>
         </w:rPr>
-        <w:t>Complete prediction part</w:t>
-      </w:r>
-      <w:r>
-        <w:rPr>
-          <w:rFonts w:cstheme="minorHAnsi"/>
-          <w:sz w:val="28"/>
-          <w:szCs w:val="28"/>
-          <w:highlight w:val="cyan"/>
-          <w:lang w:val="en-IN" w:eastAsia="en-IN"/>
-        </w:rPr>
-        <w:t xml:space="preserve"> if any</w:t>
+        <w:t>Complete prediction part if any</w:t>
       </w:r>
     </w:p>
     <w:p>
@@ -1415,17 +1349,158 @@
     </w:p>
     <w:p>
       <w:pPr>
-        <w:pStyle w:val="NormalWeb"/>
-        <w:shd w:val="clear" w:color="auto" w:fill="FFFFFF"/>
-        <w:spacing w:before="0" w:beforeAutospacing="0" w:after="0" w:afterAutospacing="0"/>
-        <w:textAlignment w:val="baseline"/>
-        <w:rPr>
-          <w:rFonts w:asciiTheme="minorHAnsi" w:hAnsiTheme="minorHAnsi" w:cstheme="minorHAnsi"/>
-          <w:sz w:val="28"/>
-          <w:szCs w:val="28"/>
-          <w:highlight w:val="yellow"/>
-        </w:rPr>
-      </w:pPr>
+        <w:spacing w:after="0" w:line="360" w:lineRule="auto"/>
+        <w:rPr>
+          <w:rFonts w:cstheme="minorHAnsi"/>
+          <w:b/>
+          <w:bCs/>
+          <w:color w:val="17365D" w:themeColor="text2" w:themeShade="BF"/>
+          <w:sz w:val="48"/>
+          <w:szCs w:val="48"/>
+          <w:lang w:val="en-IN" w:eastAsia="en-IN"/>
+        </w:rPr>
+      </w:pPr>
+      <w:r>
+        <w:rPr>
+          <w:rFonts w:cstheme="minorHAnsi"/>
+          <w:b/>
+          <w:bCs/>
+          <w:color w:val="17365D" w:themeColor="text2" w:themeShade="BF"/>
+          <w:sz w:val="48"/>
+          <w:szCs w:val="48"/>
+          <w:lang w:val="en-IN" w:eastAsia="en-IN"/>
+        </w:rPr>
+        <w:t xml:space="preserve">Week </w:t>
+      </w:r>
+      <w:r>
+        <w:rPr>
+          <w:rFonts w:cstheme="minorHAnsi"/>
+          <w:b/>
+          <w:bCs/>
+          <w:color w:val="17365D" w:themeColor="text2" w:themeShade="BF"/>
+          <w:sz w:val="48"/>
+          <w:szCs w:val="48"/>
+          <w:lang w:val="en-IN" w:eastAsia="en-IN"/>
+        </w:rPr>
+        <w:t>eight</w:t>
+      </w:r>
+      <w:r>
+        <w:rPr>
+          <w:rFonts w:cstheme="minorHAnsi"/>
+          <w:b/>
+          <w:bCs/>
+          <w:color w:val="17365D" w:themeColor="text2" w:themeShade="BF"/>
+          <w:sz w:val="48"/>
+          <w:szCs w:val="48"/>
+          <w:lang w:val="en-IN" w:eastAsia="en-IN"/>
+        </w:rPr>
+        <w:t xml:space="preserve"> work:</w:t>
+      </w:r>
+    </w:p>
+    <w:p>
+      <w:pPr>
+        <w:pStyle w:val="ListParagraph"/>
+        <w:numPr>
+          <w:ilvl w:val="0"/>
+          <w:numId w:val="29"/>
+        </w:numPr>
+        <w:spacing w:after="0"/>
+        <w:rPr>
+          <w:rFonts w:cstheme="minorHAnsi"/>
+          <w:sz w:val="28"/>
+          <w:szCs w:val="28"/>
+          <w:lang w:val="en-IN" w:eastAsia="en-IN"/>
+        </w:rPr>
+      </w:pPr>
+      <w:r>
+        <w:rPr>
+          <w:rFonts w:cstheme="minorHAnsi"/>
+          <w:sz w:val="28"/>
+          <w:szCs w:val="28"/>
+          <w:lang w:val="en-IN" w:eastAsia="en-IN"/>
+        </w:rPr>
+        <w:t>To make the website Dynamic</w:t>
+      </w:r>
+    </w:p>
+    <w:p>
+      <w:pPr>
+        <w:pStyle w:val="ListParagraph"/>
+        <w:numPr>
+          <w:ilvl w:val="0"/>
+          <w:numId w:val="29"/>
+        </w:numPr>
+        <w:spacing w:after="0"/>
+        <w:rPr>
+          <w:rFonts w:cstheme="minorHAnsi"/>
+          <w:sz w:val="28"/>
+          <w:szCs w:val="28"/>
+        </w:rPr>
+      </w:pPr>
+      <w:r>
+        <w:rPr>
+          <w:rFonts w:cstheme="minorHAnsi"/>
+          <w:sz w:val="28"/>
+          <w:szCs w:val="28"/>
+          <w:lang w:val="en-IN" w:eastAsia="en-IN"/>
+        </w:rPr>
+        <w:t>To make the website Responsive</w:t>
+      </w:r>
+    </w:p>
+    <w:p>
+      <w:pPr>
+        <w:pStyle w:val="ListParagraph"/>
+        <w:numPr>
+          <w:ilvl w:val="0"/>
+          <w:numId w:val="29"/>
+        </w:numPr>
+        <w:spacing w:after="0"/>
+        <w:rPr>
+          <w:rFonts w:cstheme="minorHAnsi"/>
+          <w:sz w:val="28"/>
+          <w:szCs w:val="28"/>
+          <w:lang w:val="en-IN" w:eastAsia="en-IN"/>
+        </w:rPr>
+      </w:pPr>
+      <w:r>
+        <w:rPr>
+          <w:rFonts w:cstheme="minorHAnsi"/>
+          <w:sz w:val="28"/>
+          <w:szCs w:val="28"/>
+        </w:rPr>
+        <w:t>To make a form which gets values from</w:t>
+      </w:r>
+      <w:r>
+        <w:rPr>
+          <w:rFonts w:cstheme="minorHAnsi"/>
+          <w:sz w:val="28"/>
+          <w:szCs w:val="28"/>
+        </w:rPr>
+        <w:t xml:space="preserve"> users and </w:t>
+      </w:r>
+      <w:r>
+        <w:rPr>
+          <w:rFonts w:cstheme="minorHAnsi"/>
+          <w:sz w:val="28"/>
+          <w:szCs w:val="28"/>
+        </w:rPr>
+        <w:t xml:space="preserve">calculate </w:t>
+      </w:r>
+      <w:r>
+        <w:rPr>
+          <w:rFonts w:cstheme="minorHAnsi"/>
+          <w:sz w:val="28"/>
+          <w:szCs w:val="28"/>
+        </w:rPr>
+        <w:t>their happiness score</w:t>
+      </w:r>
+      <w:r>
+        <w:rPr>
+          <w:rFonts w:cstheme="minorHAnsi"/>
+          <w:sz w:val="28"/>
+          <w:szCs w:val="28"/>
+        </w:rPr>
+        <w:t xml:space="preserve"> (e.g.: PERMA test)</w:t>
+      </w:r>
     </w:p>
     <w:p>
       <w:pPr>
@@ -1672,10 +1747,13 @@
           <w:sz w:val="24"/>
           <w:szCs w:val="24"/>
         </w:rPr>
-        <w:t xml:space="preserve">220-Age and </w:t>
-      </w:r>
-      <w:proofErr w:type="spellStart"/>
-      <w:r>
+        <w:t>220-Age and thalachh compare and see if this change has affected angina</w:t>
+      </w:r>
+    </w:p>
+    <w:p>
+      <w:pPr>
+        <w:spacing w:after="0" w:line="240" w:lineRule="auto"/>
+        <w:ind w:firstLine="720"/>
         <w:rPr>
           <w:rFonts w:cstheme="minorHAnsi"/>
           <w:b/>
@@ -1683,9 +1761,7 @@
           <w:sz w:val="24"/>
           <w:szCs w:val="24"/>
         </w:rPr>
-        <w:t>thalachh</w:t>
-      </w:r>
-      <w:proofErr w:type="spellEnd"/>
+      </w:pPr>
       <w:r>
         <w:rPr>
           <w:rFonts w:cstheme="minorHAnsi"/>
@@ -1694,29 +1770,7 @@
           <w:sz w:val="24"/>
           <w:szCs w:val="24"/>
         </w:rPr>
-        <w:t xml:space="preserve"> compare and see if this change has affected angina</w:t>
-      </w:r>
-    </w:p>
-    <w:p>
-      <w:pPr>
-        <w:spacing w:after="0" w:line="240" w:lineRule="auto"/>
-        <w:ind w:firstLine="720"/>
-        <w:rPr>
-          <w:rFonts w:cstheme="minorHAnsi"/>
-          <w:b/>
-          <w:bCs/>
-          <w:sz w:val="24"/>
-          <w:szCs w:val="24"/>
-        </w:rPr>
-      </w:pPr>
-      <w:r>
-        <w:rPr>
-          <w:rFonts w:cstheme="minorHAnsi"/>
-          <w:b/>
-          <w:bCs/>
-          <w:sz w:val="24"/>
-          <w:szCs w:val="24"/>
-        </w:rPr>
+        <w:lastRenderedPageBreak/>
         <w:t xml:space="preserve">Causes bar graph </w:t>
       </w:r>
     </w:p>
@@ -1736,26 +1790,14 @@
           <w:bCs/>
         </w:rPr>
       </w:pPr>
-      <w:proofErr w:type="spellStart"/>
-      <w:proofErr w:type="gramStart"/>
       <w:r>
         <w:rPr>
           <w:rFonts w:asciiTheme="minorHAnsi" w:hAnsiTheme="minorHAnsi" w:cstheme="minorHAnsi"/>
           <w:b/>
           <w:bCs/>
         </w:rPr>
-        <w:t>trtbps</w:t>
-      </w:r>
-      <w:proofErr w:type="spellEnd"/>
-      <w:r>
-        <w:rPr>
-          <w:rFonts w:asciiTheme="minorHAnsi" w:hAnsiTheme="minorHAnsi" w:cstheme="minorHAnsi"/>
-          <w:b/>
-          <w:bCs/>
-        </w:rPr>
-        <w:t xml:space="preserve"> :</w:t>
-      </w:r>
-      <w:proofErr w:type="gramEnd"/>
+        <w:t>trtbps:</w:t>
+      </w:r>
       <w:r>
         <w:rPr>
           <w:rFonts w:asciiTheme="minorHAnsi" w:hAnsiTheme="minorHAnsi" w:cstheme="minorHAnsi"/>
@@ -1781,44 +1823,22 @@
           <w:bCs/>
         </w:rPr>
       </w:pPr>
-      <w:proofErr w:type="spellStart"/>
-      <w:proofErr w:type="gramStart"/>
       <w:r>
         <w:rPr>
           <w:rFonts w:asciiTheme="minorHAnsi" w:hAnsiTheme="minorHAnsi" w:cstheme="minorHAnsi"/>
           <w:b/>
           <w:bCs/>
         </w:rPr>
-        <w:t>chol</w:t>
-      </w:r>
-      <w:proofErr w:type="spellEnd"/>
+        <w:t xml:space="preserve">chol: </w:t>
+      </w:r>
       <w:r>
         <w:rPr>
           <w:rFonts w:asciiTheme="minorHAnsi" w:hAnsiTheme="minorHAnsi" w:cstheme="minorHAnsi"/>
           <w:b/>
           <w:bCs/>
         </w:rPr>
-        <w:t xml:space="preserve"> :</w:t>
-      </w:r>
-      <w:proofErr w:type="gramEnd"/>
-      <w:r>
-        <w:rPr>
-          <w:rFonts w:asciiTheme="minorHAnsi" w:hAnsiTheme="minorHAnsi" w:cstheme="minorHAnsi"/>
-          <w:b/>
-          <w:bCs/>
-        </w:rPr>
-        <w:t xml:space="preserve"> </w:t>
-      </w:r>
-      <w:proofErr w:type="spellStart"/>
-      <w:r>
-        <w:rPr>
-          <w:rFonts w:asciiTheme="minorHAnsi" w:hAnsiTheme="minorHAnsi" w:cstheme="minorHAnsi"/>
-          <w:b/>
-          <w:bCs/>
-        </w:rPr>
-        <w:t>cholestoral</w:t>
-      </w:r>
-      <w:proofErr w:type="spellEnd"/>
+        <w:t>cholesterol</w:t>
+      </w:r>
       <w:r>
         <w:rPr>
           <w:rFonts w:asciiTheme="minorHAnsi" w:hAnsiTheme="minorHAnsi" w:cstheme="minorHAnsi"/>
@@ -1844,33 +1864,13 @@
           <w:bCs/>
         </w:rPr>
       </w:pPr>
-      <w:proofErr w:type="spellStart"/>
-      <w:proofErr w:type="gramStart"/>
       <w:r>
         <w:rPr>
           <w:rFonts w:asciiTheme="minorHAnsi" w:hAnsiTheme="minorHAnsi" w:cstheme="minorHAnsi"/>
           <w:b/>
           <w:bCs/>
         </w:rPr>
-        <w:t>fbs</w:t>
-      </w:r>
-      <w:proofErr w:type="spellEnd"/>
-      <w:r>
-        <w:rPr>
-          <w:rFonts w:asciiTheme="minorHAnsi" w:hAnsiTheme="minorHAnsi" w:cstheme="minorHAnsi"/>
-          <w:b/>
-          <w:bCs/>
-        </w:rPr>
-        <w:t xml:space="preserve"> :</w:t>
-      </w:r>
-      <w:proofErr w:type="gramEnd"/>
-      <w:r>
-        <w:rPr>
-          <w:rFonts w:asciiTheme="minorHAnsi" w:hAnsiTheme="minorHAnsi" w:cstheme="minorHAnsi"/>
-          <w:b/>
-          <w:bCs/>
-        </w:rPr>
-        <w:t xml:space="preserve"> (fasting blood sugar &gt; 120 mg/dl) (1 = true; 0 = false)</w:t>
+        <w:t>fbs: (fasting blood sugar &gt; 120 mg/dl) (1 = true; 0 = false)</w:t>
       </w:r>
     </w:p>
     <w:p>
@@ -1889,41 +1889,13 @@
           <w:bCs/>
         </w:rPr>
       </w:pPr>
-      <w:proofErr w:type="spellStart"/>
       <w:r>
         <w:rPr>
           <w:rFonts w:asciiTheme="minorHAnsi" w:hAnsiTheme="minorHAnsi" w:cstheme="minorHAnsi"/>
           <w:b/>
           <w:bCs/>
         </w:rPr>
-        <w:t>rest_</w:t>
-      </w:r>
-      <w:proofErr w:type="gramStart"/>
-      <w:r>
-        <w:rPr>
-          <w:rFonts w:asciiTheme="minorHAnsi" w:hAnsiTheme="minorHAnsi" w:cstheme="minorHAnsi"/>
-          <w:b/>
-          <w:bCs/>
-        </w:rPr>
-        <w:t>ecg</w:t>
-      </w:r>
-      <w:proofErr w:type="spellEnd"/>
-      <w:r>
-        <w:rPr>
-          <w:rFonts w:asciiTheme="minorHAnsi" w:hAnsiTheme="minorHAnsi" w:cstheme="minorHAnsi"/>
-          <w:b/>
-          <w:bCs/>
-        </w:rPr>
-        <w:t xml:space="preserve"> :</w:t>
-      </w:r>
-      <w:proofErr w:type="gramEnd"/>
-      <w:r>
-        <w:rPr>
-          <w:rFonts w:asciiTheme="minorHAnsi" w:hAnsiTheme="minorHAnsi" w:cstheme="minorHAnsi"/>
-          <w:b/>
-          <w:bCs/>
-        </w:rPr>
-        <w:t xml:space="preserve"> resting electrocardiographic results</w:t>
+        <w:t>rest_ecg: resting electrocardiographic results</w:t>
       </w:r>
     </w:p>
     <w:p>
@@ -1942,23 +1914,13 @@
           <w:bCs/>
         </w:rPr>
       </w:pPr>
-      <w:proofErr w:type="spellStart"/>
       <w:r>
         <w:rPr>
           <w:rFonts w:asciiTheme="minorHAnsi" w:hAnsiTheme="minorHAnsi" w:cstheme="minorHAnsi"/>
           <w:b/>
           <w:bCs/>
         </w:rPr>
-        <w:t>exang</w:t>
-      </w:r>
-      <w:proofErr w:type="spellEnd"/>
-      <w:r>
-        <w:rPr>
-          <w:rFonts w:asciiTheme="minorHAnsi" w:hAnsiTheme="minorHAnsi" w:cstheme="minorHAnsi"/>
-          <w:b/>
-          <w:bCs/>
-        </w:rPr>
-        <w:t>: exercise induced angina (1 = yes; 0 = no)</w:t>
+        <w:t>exang: exercise induced angina (1 = yes; 0 = no)</w:t>
       </w:r>
     </w:p>
     <w:p>
@@ -2007,7 +1969,6 @@
           <w:szCs w:val="28"/>
           <w:shd w:val="clear" w:color="auto" w:fill="FFFFFF"/>
         </w:rPr>
-        <w:lastRenderedPageBreak/>
         <w:t>How chest pain affects the rate of heartbeat</w:t>
       </w:r>
       <w:r>
@@ -2046,7 +2007,6 @@
         </w:rPr>
         <w:t xml:space="preserve">Heart attack and chest pain </w:t>
       </w:r>
-      <w:proofErr w:type="gramStart"/>
       <w:r>
         <w:rPr>
           <w:rFonts w:cstheme="minorHAnsi"/>
@@ -2055,9 +2015,8 @@
           <w:sz w:val="24"/>
           <w:szCs w:val="24"/>
         </w:rPr>
-        <w:t>types</w:t>
-      </w:r>
-      <w:proofErr w:type="gramEnd"/>
+        <w:t>types of</w:t>
+      </w:r>
       <w:r>
         <w:rPr>
           <w:rFonts w:cstheme="minorHAnsi"/>
@@ -2101,16 +2060,7 @@
           <w:szCs w:val="28"/>
           <w:u w:val="single"/>
         </w:rPr>
-        <w:t>Decide dataset</w:t>
-      </w:r>
-      <w:r>
-        <w:rPr>
-          <w:rFonts w:asciiTheme="minorHAnsi" w:hAnsiTheme="minorHAnsi" w:cstheme="minorHAnsi"/>
-          <w:sz w:val="28"/>
-          <w:szCs w:val="28"/>
-          <w:u w:val="single"/>
-        </w:rPr>
-        <w:t>:</w:t>
+        <w:t>Decide dataset:</w:t>
       </w:r>
     </w:p>
     <w:p>
@@ -2911,21 +2861,7 @@
         <w:rPr>
           <w:rFonts w:asciiTheme="minorHAnsi" w:hAnsiTheme="minorHAnsi" w:cstheme="minorHAnsi"/>
         </w:rPr>
-        <w:t xml:space="preserve"> (</w:t>
-      </w:r>
-      <w:proofErr w:type="spellStart"/>
-      <w:r>
-        <w:rPr>
-          <w:rFonts w:asciiTheme="minorHAnsi" w:hAnsiTheme="minorHAnsi" w:cstheme="minorHAnsi"/>
-        </w:rPr>
-        <w:t>Jishnu</w:t>
-      </w:r>
-      <w:proofErr w:type="spellEnd"/>
-      <w:r>
-        <w:rPr>
-          <w:rFonts w:asciiTheme="minorHAnsi" w:hAnsiTheme="minorHAnsi" w:cstheme="minorHAnsi"/>
-        </w:rPr>
-        <w:t>)</w:t>
+        <w:t xml:space="preserve"> (Jishnu)</w:t>
       </w:r>
     </w:p>
     <w:p>
@@ -2951,21 +2887,7 @@
         <w:rPr>
           <w:rFonts w:asciiTheme="minorHAnsi" w:hAnsiTheme="minorHAnsi" w:cstheme="minorHAnsi"/>
         </w:rPr>
-        <w:t xml:space="preserve"> (</w:t>
-      </w:r>
-      <w:proofErr w:type="spellStart"/>
-      <w:r>
-        <w:rPr>
-          <w:rFonts w:asciiTheme="minorHAnsi" w:hAnsiTheme="minorHAnsi" w:cstheme="minorHAnsi"/>
-        </w:rPr>
-        <w:t>Jishnu</w:t>
-      </w:r>
-      <w:proofErr w:type="spellEnd"/>
-      <w:r>
-        <w:rPr>
-          <w:rFonts w:asciiTheme="minorHAnsi" w:hAnsiTheme="minorHAnsi" w:cstheme="minorHAnsi"/>
-        </w:rPr>
-        <w:t>)</w:t>
+        <w:t xml:space="preserve"> (Jishnu)</w:t>
       </w:r>
     </w:p>
     <w:p>
@@ -2985,6 +2907,7 @@
         <w:rPr>
           <w:rFonts w:asciiTheme="minorHAnsi" w:hAnsiTheme="minorHAnsi" w:cstheme="minorHAnsi"/>
         </w:rPr>
+        <w:lastRenderedPageBreak/>
         <w:t xml:space="preserve">In what ways, </w:t>
       </w:r>
       <w:r>
@@ -3015,21 +2938,7 @@
         <w:rPr>
           <w:rFonts w:asciiTheme="minorHAnsi" w:hAnsiTheme="minorHAnsi" w:cstheme="minorHAnsi"/>
         </w:rPr>
-        <w:t xml:space="preserve"> (</w:t>
-      </w:r>
-      <w:proofErr w:type="spellStart"/>
-      <w:r>
-        <w:rPr>
-          <w:rFonts w:asciiTheme="minorHAnsi" w:hAnsiTheme="minorHAnsi" w:cstheme="minorHAnsi"/>
-        </w:rPr>
-        <w:t>Cindrella</w:t>
-      </w:r>
-      <w:proofErr w:type="spellEnd"/>
-      <w:r>
-        <w:rPr>
-          <w:rFonts w:asciiTheme="minorHAnsi" w:hAnsiTheme="minorHAnsi" w:cstheme="minorHAnsi"/>
-        </w:rPr>
-        <w:t>)</w:t>
+        <w:t xml:space="preserve"> (Cindrella)</w:t>
       </w:r>
     </w:p>
     <w:p>
@@ -3055,21 +2964,7 @@
         <w:rPr>
           <w:rFonts w:asciiTheme="minorHAnsi" w:hAnsiTheme="minorHAnsi" w:cstheme="minorHAnsi"/>
         </w:rPr>
-        <w:t xml:space="preserve"> (</w:t>
-      </w:r>
-      <w:proofErr w:type="spellStart"/>
-      <w:r>
-        <w:rPr>
-          <w:rFonts w:asciiTheme="minorHAnsi" w:hAnsiTheme="minorHAnsi" w:cstheme="minorHAnsi"/>
-        </w:rPr>
-        <w:t>Cindrella</w:t>
-      </w:r>
-      <w:proofErr w:type="spellEnd"/>
-      <w:r>
-        <w:rPr>
-          <w:rFonts w:asciiTheme="minorHAnsi" w:hAnsiTheme="minorHAnsi" w:cstheme="minorHAnsi"/>
-        </w:rPr>
-        <w:t>)</w:t>
+        <w:t xml:space="preserve"> (Cindrella)</w:t>
       </w:r>
     </w:p>
     <w:p>
@@ -3107,21 +3002,7 @@
         <w:rPr>
           <w:rFonts w:asciiTheme="minorHAnsi" w:hAnsiTheme="minorHAnsi" w:cstheme="minorHAnsi"/>
         </w:rPr>
-        <w:t xml:space="preserve"> (</w:t>
-      </w:r>
-      <w:proofErr w:type="spellStart"/>
-      <w:r>
-        <w:rPr>
-          <w:rFonts w:asciiTheme="minorHAnsi" w:hAnsiTheme="minorHAnsi" w:cstheme="minorHAnsi"/>
-        </w:rPr>
-        <w:t>Kabilan</w:t>
-      </w:r>
-      <w:proofErr w:type="spellEnd"/>
-      <w:r>
-        <w:rPr>
-          <w:rFonts w:asciiTheme="minorHAnsi" w:hAnsiTheme="minorHAnsi" w:cstheme="minorHAnsi"/>
-        </w:rPr>
-        <w:t>)</w:t>
+        <w:t xml:space="preserve"> (Kabilan)</w:t>
       </w:r>
     </w:p>
     <w:p>
@@ -3211,7 +3092,6 @@
           <w:szCs w:val="32"/>
           <w:lang w:val="en-IN" w:eastAsia="en-IN"/>
         </w:rPr>
-        <w:lastRenderedPageBreak/>
         <w:t xml:space="preserve">Week 3: </w:t>
       </w:r>
     </w:p>
@@ -4002,6 +3882,7 @@
           <w:szCs w:val="24"/>
           <w:lang w:val="en-IN" w:eastAsia="en-IN"/>
         </w:rPr>
+        <w:lastRenderedPageBreak/>
         <w:t xml:space="preserve">All work in GitHub - </w:t>
       </w:r>
       <w:hyperlink r:id="rId5" w:history="1">
@@ -4104,6 +3985,68 @@
     </w:p>
     <w:p>
       <w:pPr>
+        <w:spacing w:after="0"/>
+        <w:rPr>
+          <w:rFonts w:cstheme="minorHAnsi"/>
+          <w:b/>
+          <w:bCs/>
+          <w:sz w:val="28"/>
+          <w:szCs w:val="28"/>
+          <w:lang w:val="en-IN" w:eastAsia="en-IN"/>
+        </w:rPr>
+      </w:pPr>
+      <w:r>
+        <w:rPr>
+          <w:rFonts w:cstheme="minorHAnsi"/>
+          <w:b/>
+          <w:bCs/>
+          <w:sz w:val="28"/>
+          <w:szCs w:val="28"/>
+          <w:lang w:val="en-IN" w:eastAsia="en-IN"/>
+        </w:rPr>
+        <w:t xml:space="preserve">Week </w:t>
+      </w:r>
+      <w:r>
+        <w:rPr>
+          <w:rFonts w:cstheme="minorHAnsi"/>
+          <w:b/>
+          <w:bCs/>
+          <w:sz w:val="28"/>
+          <w:szCs w:val="28"/>
+          <w:lang w:val="en-IN" w:eastAsia="en-IN"/>
+        </w:rPr>
+        <w:t>8</w:t>
+      </w:r>
+      <w:r>
+        <w:rPr>
+          <w:rFonts w:cstheme="minorHAnsi"/>
+          <w:b/>
+          <w:bCs/>
+          <w:sz w:val="28"/>
+          <w:szCs w:val="28"/>
+          <w:lang w:val="en-IN" w:eastAsia="en-IN"/>
+        </w:rPr>
+        <w:t>:</w:t>
+      </w:r>
+    </w:p>
+    <w:p>
+      <w:pPr>
+        <w:pStyle w:val="ListParagraph"/>
+        <w:numPr>
+          <w:ilvl w:val="0"/>
+          <w:numId w:val="33"/>
+        </w:numPr>
+        <w:spacing w:after="0"/>
+        <w:rPr>
+          <w:rFonts w:cstheme="minorHAnsi"/>
+          <w:sz w:val="28"/>
+          <w:szCs w:val="28"/>
+          <w:lang w:val="en-IN" w:eastAsia="en-IN"/>
+        </w:rPr>
+      </w:pPr>
+    </w:p>
+    <w:p>
+      <w:pPr>
         <w:tabs>
           <w:tab w:val="left" w:pos="1860"/>
         </w:tabs>
@@ -4133,7 +4076,6 @@
           <w:lang w:val="en-IN" w:eastAsia="en-IN"/>
         </w:rPr>
       </w:pPr>
-      <w:proofErr w:type="gramStart"/>
       <w:r>
         <w:rPr>
           <w:rFonts w:cstheme="minorHAnsi"/>
@@ -4143,7 +4085,6 @@
           <w:szCs w:val="52"/>
           <w:lang w:val="en-IN" w:eastAsia="en-IN"/>
         </w:rPr>
-        <w:lastRenderedPageBreak/>
         <w:t>References:</w:t>
       </w:r>
       <w:r>
@@ -4155,9 +4096,19 @@
           <w:szCs w:val="52"/>
           <w:lang w:val="en-IN" w:eastAsia="en-IN"/>
         </w:rPr>
+        <w:t xml:space="preserve"> </w:t>
+      </w:r>
+      <w:r>
+        <w:rPr>
+          <w:rFonts w:cstheme="minorHAnsi"/>
+          <w:b/>
+          <w:bCs/>
+          <w:sz w:val="52"/>
+          <w:szCs w:val="52"/>
+          <w:lang w:val="en-IN" w:eastAsia="en-IN"/>
+        </w:rPr>
         <w:t>-</w:t>
       </w:r>
-      <w:proofErr w:type="gramEnd"/>
     </w:p>
     <w:p>
       <w:pPr>
@@ -4696,7 +4647,7 @@
           <w:lang w:val="en-IN" w:eastAsia="en-IN"/>
         </w:rPr>
       </w:pPr>
-      <w:hyperlink r:id="rId17" w:history="1">
+      <w:hyperlink r:id="rId17" w:anchor="usage" w:history="1">
         <w:r>
           <w:rPr>
             <w:rStyle w:val="Hyperlink"/>
@@ -4813,6 +4764,32 @@
         </w:rPr>
         <w:t>- for Learning Hosting in AWS</w:t>
       </w:r>
+    </w:p>
+    <w:p>
+      <w:pPr>
+        <w:pStyle w:val="NormalWeb"/>
+        <w:spacing w:before="0" w:beforeAutospacing="0" w:after="0" w:afterAutospacing="0"/>
+        <w:ind w:left="360"/>
+        <w:textAlignment w:val="baseline"/>
+        <w:rPr>
+          <w:rFonts w:asciiTheme="minorHAnsi" w:hAnsiTheme="minorHAnsi" w:cstheme="minorHAnsi"/>
+          <w:color w:val="000000"/>
+        </w:rPr>
+      </w:pPr>
+    </w:p>
+    <w:p>
+      <w:pPr>
+        <w:pStyle w:val="NormalWeb"/>
+        <w:spacing w:before="0" w:beforeAutospacing="0" w:after="0" w:afterAutospacing="0"/>
+        <w:ind w:left="360"/>
+        <w:textAlignment w:val="baseline"/>
+        <w:rPr>
+          <w:rFonts w:asciiTheme="minorHAnsi" w:hAnsiTheme="minorHAnsi" w:cstheme="minorHAnsi"/>
+          <w:color w:val="000000"/>
+          <w:sz w:val="28"/>
+          <w:szCs w:val="28"/>
+        </w:rPr>
+      </w:pPr>
     </w:p>
     <w:sectPr>
       <w:pgSz w:w="12240" w:h="15840"/>
@@ -5859,7 +5836,7 @@
         <w:sz w:val="20"/>
       </w:rPr>
     </w:lvl>
-    <w:lvl w:ilvl="2" w:tentative="1">
+    <w:lvl w:ilvl="2">
       <w:start w:val="1"/>
       <w:numFmt w:val="bullet"/>
       <w:lvlText w:val=""/>
@@ -7944,6 +7921,132 @@
     </w:lvl>
   </w:abstractNum>
   <w:abstractNum w:abstractNumId="26" w15:restartNumberingAfterBreak="0">
+    <w:nsid w:val="59235889"/>
+    <w:multiLevelType w:val="multilevel"/>
+    <w:tmpl w:val="E09409D2"/>
+    <w:lvl w:ilvl="0">
+      <w:start w:val="1"/>
+      <w:numFmt w:val="upperRoman"/>
+      <w:lvlText w:val="%1."/>
+      <w:lvlJc w:val="right"/>
+      <w:pPr>
+        <w:ind w:left="720" w:hanging="360"/>
+      </w:pPr>
+      <w:rPr>
+        <w:rFonts w:ascii="Arial" w:eastAsia="Arial" w:hAnsi="Arial" w:cs="Arial"/>
+        <w:b/>
+        <w:sz w:val="36"/>
+        <w:szCs w:val="36"/>
+        <w:u w:val="none"/>
+      </w:rPr>
+    </w:lvl>
+    <w:lvl w:ilvl="1">
+      <w:start w:val="1"/>
+      <w:numFmt w:val="upperLetter"/>
+      <w:lvlText w:val="%2."/>
+      <w:lvlJc w:val="left"/>
+      <w:pPr>
+        <w:ind w:left="540" w:firstLine="0"/>
+      </w:pPr>
+      <w:rPr>
+        <w:rFonts w:ascii="Times New Roman" w:eastAsia="Arial" w:hAnsi="Times New Roman" w:cs="Times New Roman" w:hint="default"/>
+        <w:b/>
+        <w:sz w:val="32"/>
+        <w:szCs w:val="32"/>
+        <w:u w:val="none"/>
+      </w:rPr>
+    </w:lvl>
+    <w:lvl w:ilvl="2">
+      <w:start w:val="1"/>
+      <w:numFmt w:val="decimal"/>
+      <w:lvlText w:val="%3."/>
+      <w:lvlJc w:val="left"/>
+      <w:pPr>
+        <w:ind w:left="992" w:firstLine="0"/>
+      </w:pPr>
+      <w:rPr>
+        <w:rFonts w:asciiTheme="minorHAnsi" w:hAnsiTheme="minorHAnsi" w:cstheme="minorHAnsi" w:hint="default"/>
+        <w:b w:val="0"/>
+        <w:bCs w:val="0"/>
+        <w:sz w:val="28"/>
+        <w:szCs w:val="28"/>
+        <w:u w:val="none"/>
+      </w:rPr>
+    </w:lvl>
+    <w:lvl w:ilvl="3">
+      <w:start w:val="1"/>
+      <w:numFmt w:val="lowerLetter"/>
+      <w:lvlText w:val="%4)"/>
+      <w:lvlJc w:val="left"/>
+      <w:pPr>
+        <w:ind w:left="2880" w:hanging="360"/>
+      </w:pPr>
+      <w:rPr>
+        <w:u w:val="none"/>
+      </w:rPr>
+    </w:lvl>
+    <w:lvl w:ilvl="4">
+      <w:start w:val="1"/>
+      <w:numFmt w:val="decimal"/>
+      <w:lvlText w:val="(%5)"/>
+      <w:lvlJc w:val="left"/>
+      <w:pPr>
+        <w:ind w:left="3600" w:hanging="360"/>
+      </w:pPr>
+      <w:rPr>
+        <w:u w:val="none"/>
+      </w:rPr>
+    </w:lvl>
+    <w:lvl w:ilvl="5">
+      <w:start w:val="1"/>
+      <w:numFmt w:val="lowerLetter"/>
+      <w:lvlText w:val="(%6)"/>
+      <w:lvlJc w:val="left"/>
+      <w:pPr>
+        <w:ind w:left="4320" w:hanging="360"/>
+      </w:pPr>
+      <w:rPr>
+        <w:u w:val="none"/>
+      </w:rPr>
+    </w:lvl>
+    <w:lvl w:ilvl="6">
+      <w:start w:val="1"/>
+      <w:numFmt w:val="lowerRoman"/>
+      <w:lvlText w:val="(%7)"/>
+      <w:lvlJc w:val="right"/>
+      <w:pPr>
+        <w:ind w:left="5040" w:hanging="360"/>
+      </w:pPr>
+      <w:rPr>
+        <w:u w:val="none"/>
+      </w:rPr>
+    </w:lvl>
+    <w:lvl w:ilvl="7">
+      <w:start w:val="1"/>
+      <w:numFmt w:val="lowerLetter"/>
+      <w:lvlText w:val="(%8)"/>
+      <w:lvlJc w:val="left"/>
+      <w:pPr>
+        <w:ind w:left="5760" w:hanging="360"/>
+      </w:pPr>
+      <w:rPr>
+        <w:u w:val="none"/>
+      </w:rPr>
+    </w:lvl>
+    <w:lvl w:ilvl="8">
+      <w:start w:val="1"/>
+      <w:numFmt w:val="lowerRoman"/>
+      <w:lvlText w:val="(%9)"/>
+      <w:lvlJc w:val="right"/>
+      <w:pPr>
+        <w:ind w:left="6480" w:hanging="360"/>
+      </w:pPr>
+      <w:rPr>
+        <w:u w:val="none"/>
+      </w:rPr>
+    </w:lvl>
+  </w:abstractNum>
+  <w:abstractNum w:abstractNumId="27" w15:restartNumberingAfterBreak="0">
     <w:nsid w:val="5C212AAC"/>
     <w:multiLevelType w:val="hybridMultilevel"/>
     <w:tmpl w:val="8040A680"/>
@@ -8036,7 +8139,7 @@
       </w:pPr>
     </w:lvl>
   </w:abstractNum>
-  <w:abstractNum w:abstractNumId="27" w15:restartNumberingAfterBreak="0">
+  <w:abstractNum w:abstractNumId="28" w15:restartNumberingAfterBreak="0">
     <w:nsid w:val="5F40714A"/>
     <w:multiLevelType w:val="multilevel"/>
     <w:tmpl w:val="D932D202"/>
@@ -8185,7 +8288,120 @@
       </w:rPr>
     </w:lvl>
   </w:abstractNum>
-  <w:abstractNum w:abstractNumId="28" w15:restartNumberingAfterBreak="0">
+  <w:abstractNum w:abstractNumId="29" w15:restartNumberingAfterBreak="0">
+    <w:nsid w:val="70523AF6"/>
+    <w:multiLevelType w:val="hybridMultilevel"/>
+    <w:tmpl w:val="83A0314A"/>
+    <w:lvl w:ilvl="0" w:tplc="40090001">
+      <w:start w:val="1"/>
+      <w:numFmt w:val="bullet"/>
+      <w:lvlText w:val=""/>
+      <w:lvlJc w:val="left"/>
+      <w:pPr>
+        <w:ind w:left="720" w:hanging="360"/>
+      </w:pPr>
+      <w:rPr>
+        <w:rFonts w:ascii="Symbol" w:hAnsi="Symbol" w:hint="default"/>
+      </w:rPr>
+    </w:lvl>
+    <w:lvl w:ilvl="1" w:tplc="40090003" w:tentative="1">
+      <w:start w:val="1"/>
+      <w:numFmt w:val="bullet"/>
+      <w:lvlText w:val="o"/>
+      <w:lvlJc w:val="left"/>
+      <w:pPr>
+        <w:ind w:left="1440" w:hanging="360"/>
+      </w:pPr>
+      <w:rPr>
+        <w:rFonts w:ascii="Courier New" w:hAnsi="Courier New" w:cs="Courier New" w:hint="default"/>
+      </w:rPr>
+    </w:lvl>
+    <w:lvl w:ilvl="2" w:tplc="40090005" w:tentative="1">
+      <w:start w:val="1"/>
+      <w:numFmt w:val="bullet"/>
+      <w:lvlText w:val=""/>
+      <w:lvlJc w:val="left"/>
+      <w:pPr>
+        <w:ind w:left="2160" w:hanging="360"/>
+      </w:pPr>
+      <w:rPr>
+        <w:rFonts w:ascii="Wingdings" w:hAnsi="Wingdings" w:hint="default"/>
+      </w:rPr>
+    </w:lvl>
+    <w:lvl w:ilvl="3" w:tplc="40090001" w:tentative="1">
+      <w:start w:val="1"/>
+      <w:numFmt w:val="bullet"/>
+      <w:lvlText w:val=""/>
+      <w:lvlJc w:val="left"/>
+      <w:pPr>
+        <w:ind w:left="2880" w:hanging="360"/>
+      </w:pPr>
+      <w:rPr>
+        <w:rFonts w:ascii="Symbol" w:hAnsi="Symbol" w:hint="default"/>
+      </w:rPr>
+    </w:lvl>
+    <w:lvl w:ilvl="4" w:tplc="40090003" w:tentative="1">
+      <w:start w:val="1"/>
+      <w:numFmt w:val="bullet"/>
+      <w:lvlText w:val="o"/>
+      <w:lvlJc w:val="left"/>
+      <w:pPr>
+        <w:ind w:left="3600" w:hanging="360"/>
+      </w:pPr>
+      <w:rPr>
+        <w:rFonts w:ascii="Courier New" w:hAnsi="Courier New" w:cs="Courier New" w:hint="default"/>
+      </w:rPr>
+    </w:lvl>
+    <w:lvl w:ilvl="5" w:tplc="40090005" w:tentative="1">
+      <w:start w:val="1"/>
+      <w:numFmt w:val="bullet"/>
+      <w:lvlText w:val=""/>
+      <w:lvlJc w:val="left"/>
+      <w:pPr>
+        <w:ind w:left="4320" w:hanging="360"/>
+      </w:pPr>
+      <w:rPr>
+        <w:rFonts w:ascii="Wingdings" w:hAnsi="Wingdings" w:hint="default"/>
+      </w:rPr>
+    </w:lvl>
+    <w:lvl w:ilvl="6" w:tplc="40090001" w:tentative="1">
+      <w:start w:val="1"/>
+      <w:numFmt w:val="bullet"/>
+      <w:lvlText w:val=""/>
+      <w:lvlJc w:val="left"/>
+      <w:pPr>
+        <w:ind w:left="5040" w:hanging="360"/>
+      </w:pPr>
+      <w:rPr>
+        <w:rFonts w:ascii="Symbol" w:hAnsi="Symbol" w:hint="default"/>
+      </w:rPr>
+    </w:lvl>
+    <w:lvl w:ilvl="7" w:tplc="40090003" w:tentative="1">
+      <w:start w:val="1"/>
+      <w:numFmt w:val="bullet"/>
+      <w:lvlText w:val="o"/>
+      <w:lvlJc w:val="left"/>
+      <w:pPr>
+        <w:ind w:left="5760" w:hanging="360"/>
+      </w:pPr>
+      <w:rPr>
+        <w:rFonts w:ascii="Courier New" w:hAnsi="Courier New" w:cs="Courier New" w:hint="default"/>
+      </w:rPr>
+    </w:lvl>
+    <w:lvl w:ilvl="8" w:tplc="40090005" w:tentative="1">
+      <w:start w:val="1"/>
+      <w:numFmt w:val="bullet"/>
+      <w:lvlText w:val=""/>
+      <w:lvlJc w:val="left"/>
+      <w:pPr>
+        <w:ind w:left="6480" w:hanging="360"/>
+      </w:pPr>
+      <w:rPr>
+        <w:rFonts w:ascii="Wingdings" w:hAnsi="Wingdings" w:hint="default"/>
+      </w:rPr>
+    </w:lvl>
+  </w:abstractNum>
+  <w:abstractNum w:abstractNumId="30" w15:restartNumberingAfterBreak="0">
     <w:nsid w:val="75B8629E"/>
     <w:multiLevelType w:val="hybridMultilevel"/>
     <w:tmpl w:val="DC4CCED0"/>
@@ -8276,7 +8492,7 @@
       </w:pPr>
     </w:lvl>
   </w:abstractNum>
-  <w:abstractNum w:abstractNumId="29" w15:restartNumberingAfterBreak="0">
+  <w:abstractNum w:abstractNumId="31" w15:restartNumberingAfterBreak="0">
     <w:nsid w:val="7C0F0FED"/>
     <w:multiLevelType w:val="hybridMultilevel"/>
     <w:tmpl w:val="CB96E4CA"/>
@@ -8391,7 +8607,7 @@
       </w:rPr>
     </w:lvl>
   </w:abstractNum>
-  <w:abstractNum w:abstractNumId="30" w15:restartNumberingAfterBreak="0">
+  <w:abstractNum w:abstractNumId="32" w15:restartNumberingAfterBreak="0">
     <w:nsid w:val="7D6B4AD2"/>
     <w:multiLevelType w:val="multilevel"/>
     <w:tmpl w:val="752C75F6"/>
@@ -8525,19 +8741,19 @@
     <w:abstractNumId w:val="12"/>
   </w:num>
   <w:num w:numId="6">
+    <w:abstractNumId w:val="28"/>
+  </w:num>
+  <w:num w:numId="7">
     <w:abstractNumId w:val="27"/>
   </w:num>
-  <w:num w:numId="7">
-    <w:abstractNumId w:val="26"/>
-  </w:num>
   <w:num w:numId="8">
-    <w:abstractNumId w:val="28"/>
+    <w:abstractNumId w:val="30"/>
   </w:num>
   <w:num w:numId="9">
     <w:abstractNumId w:val="14"/>
   </w:num>
   <w:num w:numId="10">
-    <w:abstractNumId w:val="30"/>
+    <w:abstractNumId w:val="32"/>
   </w:num>
   <w:num w:numId="11">
     <w:abstractNumId w:val="2"/>
@@ -8567,7 +8783,7 @@
     <w:abstractNumId w:val="6"/>
   </w:num>
   <w:num w:numId="20">
-    <w:abstractNumId w:val="29"/>
+    <w:abstractNumId w:val="31"/>
   </w:num>
   <w:num w:numId="21">
     <w:abstractNumId w:val="9"/>
@@ -8601,6 +8817,12 @@
   </w:num>
   <w:num w:numId="31">
     <w:abstractNumId w:val="13"/>
+  </w:num>
+  <w:num w:numId="32">
+    <w:abstractNumId w:val="26"/>
+  </w:num>
+  <w:num w:numId="33">
+    <w:abstractNumId w:val="29"/>
   </w:num>
 </w:numbering>
 </file>
@@ -9003,7 +9225,7 @@
   <w:style w:type="paragraph" w:default="1" w:styleId="Normal">
     <w:name w:val="Normal"/>
     <w:qFormat/>
-    <w:rsid w:val="008401F1"/>
+    <w:rsid w:val="001C2270"/>
   </w:style>
   <w:style w:type="paragraph" w:styleId="Heading1">
     <w:name w:val="heading 1"/>

</xml_diff>